<commit_message>
admin kerdes feltoltes done
</commit_message>
<xml_diff>
--- a/Dokumentumok/TDJ, AD, HAM - Követelmények meghatározása.docx
+++ b/Dokumentumok/TDJ, AD, HAM - Követelmények meghatározása.docx
@@ -1,6 +1,6 @@
 
 <file path=word/document.xml><?xml version="1.0" encoding="utf-8"?>
-<w:document xmlns:wpc="http://schemas.microsoft.com/office/word/2010/wordprocessingCanvas" xmlns:cx="http://schemas.microsoft.com/office/drawing/2014/chartex" xmlns:mc="http://schemas.openxmlformats.org/markup-compatibility/2006" xmlns:o="urn:schemas-microsoft-com:office:office" xmlns:r="http://schemas.openxmlformats.org/officeDocument/2006/relationships" xmlns:m="http://schemas.openxmlformats.org/officeDocument/2006/math" xmlns:v="urn:schemas-microsoft-com:vml" xmlns:wp14="http://schemas.microsoft.com/office/word/2010/wordprocessingDrawing" xmlns:wp="http://schemas.openxmlformats.org/drawingml/2006/wordprocessingDrawing" xmlns:w10="urn:schemas-microsoft-com:office:word" xmlns:w="http://schemas.openxmlformats.org/wordprocessingml/2006/main" xmlns:w14="http://schemas.microsoft.com/office/word/2010/wordml" xmlns:w15="http://schemas.microsoft.com/office/word/2012/wordml" xmlns:w16se="http://schemas.microsoft.com/office/word/2015/wordml/symex" xmlns:wpg="http://schemas.microsoft.com/office/word/2010/wordprocessingGroup" xmlns:wpi="http://schemas.microsoft.com/office/word/2010/wordprocessingInk" xmlns:wne="http://schemas.microsoft.com/office/word/2006/wordml" xmlns:wps="http://schemas.microsoft.com/office/word/2010/wordprocessingShape" mc:Ignorable="w14 w15 w16se wp14">
+<w:document xmlns:wpc="http://schemas.microsoft.com/office/word/2010/wordprocessingCanvas" xmlns:cx="http://schemas.microsoft.com/office/drawing/2014/chartex" xmlns:cx1="http://schemas.microsoft.com/office/drawing/2015/9/8/chartex" xmlns:cx2="http://schemas.microsoft.com/office/drawing/2015/10/21/chartex" xmlns:cx3="http://schemas.microsoft.com/office/drawing/2016/5/9/chartex" xmlns:cx4="http://schemas.microsoft.com/office/drawing/2016/5/10/chartex" xmlns:cx5="http://schemas.microsoft.com/office/drawing/2016/5/11/chartex" xmlns:cx6="http://schemas.microsoft.com/office/drawing/2016/5/12/chartex" xmlns:cx7="http://schemas.microsoft.com/office/drawing/2016/5/13/chartex" xmlns:cx8="http://schemas.microsoft.com/office/drawing/2016/5/14/chartex" xmlns:mc="http://schemas.openxmlformats.org/markup-compatibility/2006" xmlns:aink="http://schemas.microsoft.com/office/drawing/2016/ink" xmlns:am3d="http://schemas.microsoft.com/office/drawing/2017/model3d" xmlns:o="urn:schemas-microsoft-com:office:office" xmlns:oel="http://schemas.microsoft.com/office/2019/extlst" xmlns:r="http://schemas.openxmlformats.org/officeDocument/2006/relationships" xmlns:m="http://schemas.openxmlformats.org/officeDocument/2006/math" xmlns:v="urn:schemas-microsoft-com:vml" xmlns:wp14="http://schemas.microsoft.com/office/word/2010/wordprocessingDrawing" xmlns:wp="http://schemas.openxmlformats.org/drawingml/2006/wordprocessingDrawing" xmlns:w10="urn:schemas-microsoft-com:office:word" xmlns:w="http://schemas.openxmlformats.org/wordprocessingml/2006/main" xmlns:w14="http://schemas.microsoft.com/office/word/2010/wordml" xmlns:w15="http://schemas.microsoft.com/office/word/2012/wordml" xmlns:w16cex="http://schemas.microsoft.com/office/word/2018/wordml/cex" xmlns:w16cid="http://schemas.microsoft.com/office/word/2016/wordml/cid" xmlns:w16="http://schemas.microsoft.com/office/word/2018/wordml" xmlns:w16sdtdh="http://schemas.microsoft.com/office/word/2020/wordml/sdtdatahash" xmlns:w16se="http://schemas.microsoft.com/office/word/2015/wordml/symex" xmlns:wpg="http://schemas.microsoft.com/office/word/2010/wordprocessingGroup" xmlns:wpi="http://schemas.microsoft.com/office/word/2010/wordprocessingInk" xmlns:wne="http://schemas.microsoft.com/office/word/2006/wordml" xmlns:wps="http://schemas.microsoft.com/office/word/2010/wordprocessingShape" mc:Ignorable="w14 w15 w16se w16cid w16 w16cex w16sdtdh wp14">
   <w:body>
     <w:p>
       <w:r>
@@ -9,7 +9,7 @@
     </w:p>
     <w:p>
       <w:pPr>
-        <w:pStyle w:val="Listaszerbekezds"/>
+        <w:pStyle w:val="ListParagraph"/>
         <w:numPr>
           <w:ilvl w:val="0"/>
           <w:numId w:val="1"/>
@@ -21,7 +21,7 @@
     </w:p>
     <w:p>
       <w:pPr>
-        <w:pStyle w:val="Listaszerbekezds"/>
+        <w:pStyle w:val="ListParagraph"/>
         <w:numPr>
           <w:ilvl w:val="0"/>
           <w:numId w:val="1"/>
@@ -33,104 +33,19 @@
     </w:p>
     <w:p>
       <w:pPr>
-        <w:pStyle w:val="Listaszerbekezds"/>
-        <w:numPr>
-          <w:ilvl w:val="0"/>
-          <w:numId w:val="1"/>
-        </w:numPr>
-      </w:pPr>
-      <w:r>
-        <w:t xml:space="preserve">Projekt készítő felület meghatározása, programozó körülmények meghatározása: gép, </w:t>
-      </w:r>
-      <w:proofErr w:type="spellStart"/>
-      <w:r>
-        <w:t>xampp</w:t>
-      </w:r>
-      <w:proofErr w:type="spellEnd"/>
-      <w:r>
-        <w:t xml:space="preserve">, </w:t>
-      </w:r>
-      <w:proofErr w:type="spellStart"/>
-      <w:r>
-        <w:t>visual</w:t>
-      </w:r>
-      <w:proofErr w:type="spellEnd"/>
-      <w:r>
-        <w:t xml:space="preserve"> </w:t>
-      </w:r>
-      <w:proofErr w:type="spellStart"/>
-      <w:r>
-        <w:t>studio</w:t>
-      </w:r>
-      <w:proofErr w:type="spellEnd"/>
-      <w:r>
-        <w:t xml:space="preserve">, </w:t>
-      </w:r>
-      <w:proofErr w:type="spellStart"/>
-      <w:r>
-        <w:t>visual</w:t>
-      </w:r>
-      <w:proofErr w:type="spellEnd"/>
-      <w:r>
-        <w:t xml:space="preserve"> </w:t>
-      </w:r>
-      <w:proofErr w:type="spellStart"/>
-      <w:r>
-        <w:t>studio</w:t>
-      </w:r>
-      <w:proofErr w:type="spellEnd"/>
-      <w:r>
-        <w:t xml:space="preserve"> </w:t>
-      </w:r>
-      <w:proofErr w:type="spellStart"/>
-      <w:r>
-        <w:t>code</w:t>
-      </w:r>
-      <w:proofErr w:type="spellEnd"/>
-      <w:r>
-        <w:t xml:space="preserve">, </w:t>
-      </w:r>
-      <w:proofErr w:type="spellStart"/>
-      <w:r>
-        <w:t>javascript</w:t>
-      </w:r>
-      <w:proofErr w:type="spellEnd"/>
-      <w:r>
-        <w:t xml:space="preserve">, </w:t>
-      </w:r>
-      <w:proofErr w:type="spellStart"/>
-      <w:r>
-        <w:t>json</w:t>
-      </w:r>
-      <w:proofErr w:type="spellEnd"/>
-      <w:r>
-        <w:t xml:space="preserve">, </w:t>
-      </w:r>
-      <w:proofErr w:type="spellStart"/>
-      <w:r>
-        <w:t>html</w:t>
-      </w:r>
-      <w:proofErr w:type="spellEnd"/>
-      <w:r>
-        <w:t xml:space="preserve">, </w:t>
-      </w:r>
-      <w:proofErr w:type="spellStart"/>
-      <w:r>
-        <w:t>css</w:t>
-      </w:r>
-      <w:proofErr w:type="spellEnd"/>
-      <w:r>
-        <w:t xml:space="preserve">, </w:t>
-      </w:r>
-      <w:proofErr w:type="spellStart"/>
-      <w:r>
-        <w:t>sql</w:t>
-      </w:r>
-      <w:proofErr w:type="spellEnd"/>
-    </w:p>
-    <w:p>
-      <w:pPr>
-        <w:pStyle w:val="Listaszerbekezds"/>
+        <w:pStyle w:val="ListParagraph"/>
+        <w:numPr>
+          <w:ilvl w:val="0"/>
+          <w:numId w:val="1"/>
+        </w:numPr>
+      </w:pPr>
+      <w:r>
+        <w:t>Projekt készítő felület meghatározása, programozó körülmények meghatározása: gép, xampp, visual studio, visual studio code, javascript, json, html, css, sql</w:t>
+      </w:r>
+    </w:p>
+    <w:p>
+      <w:pPr>
+        <w:pStyle w:val="ListParagraph"/>
         <w:numPr>
           <w:ilvl w:val="0"/>
           <w:numId w:val="1"/>
@@ -142,7 +57,7 @@
     </w:p>
     <w:p>
       <w:pPr>
-        <w:pStyle w:val="Listaszerbekezds"/>
+        <w:pStyle w:val="ListParagraph"/>
         <w:numPr>
           <w:ilvl w:val="0"/>
           <w:numId w:val="1"/>
@@ -154,7 +69,7 @@
     </w:p>
     <w:p>
       <w:pPr>
-        <w:pStyle w:val="Listaszerbekezds"/>
+        <w:pStyle w:val="ListParagraph"/>
         <w:numPr>
           <w:ilvl w:val="0"/>
           <w:numId w:val="1"/>
@@ -169,7 +84,7 @@
     </w:p>
     <w:p>
       <w:pPr>
-        <w:pStyle w:val="Listaszerbekezds"/>
+        <w:pStyle w:val="ListParagraph"/>
         <w:numPr>
           <w:ilvl w:val="0"/>
           <w:numId w:val="1"/>
@@ -179,52 +94,12 @@
         <w:t>Alapfileok létrehozása</w:t>
       </w:r>
       <w:r>
-        <w:t xml:space="preserve">: </w:t>
-      </w:r>
-      <w:proofErr w:type="spellStart"/>
-      <w:r>
-        <w:t>javascript</w:t>
-      </w:r>
-      <w:proofErr w:type="spellEnd"/>
-      <w:r>
-        <w:t xml:space="preserve">, </w:t>
-      </w:r>
-      <w:proofErr w:type="spellStart"/>
-      <w:r>
-        <w:t>sql</w:t>
-      </w:r>
-      <w:proofErr w:type="spellEnd"/>
-      <w:r>
-        <w:t xml:space="preserve">, </w:t>
-      </w:r>
-      <w:proofErr w:type="spellStart"/>
-      <w:r>
-        <w:t>txt</w:t>
-      </w:r>
-      <w:proofErr w:type="spellEnd"/>
-      <w:r>
-        <w:t xml:space="preserve">, </w:t>
-      </w:r>
-      <w:proofErr w:type="spellStart"/>
-      <w:r>
-        <w:t>html</w:t>
-      </w:r>
-      <w:proofErr w:type="spellEnd"/>
-      <w:r>
-        <w:t xml:space="preserve">, </w:t>
-      </w:r>
-      <w:proofErr w:type="spellStart"/>
-      <w:r>
-        <w:t>css</w:t>
-      </w:r>
-      <w:proofErr w:type="spellEnd"/>
-      <w:r>
-        <w:t xml:space="preserve"> + ami még kellhet</w:t>
-      </w:r>
-    </w:p>
-    <w:p>
-      <w:pPr>
-        <w:pStyle w:val="Listaszerbekezds"/>
+        <w:t>: javascript, sql, txt, html, css + ami még kellhet</w:t>
+      </w:r>
+    </w:p>
+    <w:p>
+      <w:pPr>
+        <w:pStyle w:val="ListParagraph"/>
         <w:numPr>
           <w:ilvl w:val="0"/>
           <w:numId w:val="1"/>
@@ -236,75 +111,43 @@
     </w:p>
     <w:p>
       <w:pPr>
-        <w:pStyle w:val="Listaszerbekezds"/>
-        <w:numPr>
-          <w:ilvl w:val="0"/>
-          <w:numId w:val="1"/>
-        </w:numPr>
-      </w:pPr>
-      <w:r>
-        <w:t xml:space="preserve">Projekt kezdete: </w:t>
-      </w:r>
-      <w:proofErr w:type="spellStart"/>
-      <w:r>
-        <w:t>html</w:t>
-      </w:r>
-      <w:proofErr w:type="spellEnd"/>
-      <w:r>
-        <w:t xml:space="preserve"> alapdesign (nem teljes.)</w:t>
-      </w:r>
-    </w:p>
-    <w:p>
-      <w:pPr>
-        <w:pStyle w:val="Listaszerbekezds"/>
-        <w:numPr>
-          <w:ilvl w:val="0"/>
-          <w:numId w:val="1"/>
-        </w:numPr>
-      </w:pPr>
-      <w:r>
-        <w:t xml:space="preserve">Fontosabb funkciók kezdete (Back end- </w:t>
-      </w:r>
-      <w:proofErr w:type="spellStart"/>
-      <w:r>
-        <w:t>javascript</w:t>
-      </w:r>
-      <w:proofErr w:type="spellEnd"/>
-      <w:r>
-        <w:t>)</w:t>
-      </w:r>
-    </w:p>
-    <w:p>
-      <w:pPr>
-        <w:pStyle w:val="Listaszerbekezds"/>
-        <w:numPr>
-          <w:ilvl w:val="0"/>
-          <w:numId w:val="1"/>
-        </w:numPr>
-      </w:pPr>
-      <w:r>
-        <w:t>Dolgozás a kulcs részeken (funkciók-</w:t>
-      </w:r>
-      <w:proofErr w:type="spellStart"/>
-      <w:r>
-        <w:t>javascript</w:t>
-      </w:r>
-      <w:proofErr w:type="spellEnd"/>
-      <w:r>
-        <w:t xml:space="preserve">, </w:t>
-      </w:r>
-      <w:proofErr w:type="spellStart"/>
-      <w:r>
-        <w:t>html</w:t>
-      </w:r>
-      <w:proofErr w:type="spellEnd"/>
-      <w:r>
-        <w:t>)</w:t>
-      </w:r>
-    </w:p>
-    <w:p>
-      <w:pPr>
-        <w:pStyle w:val="Listaszerbekezds"/>
+        <w:pStyle w:val="ListParagraph"/>
+        <w:numPr>
+          <w:ilvl w:val="0"/>
+          <w:numId w:val="1"/>
+        </w:numPr>
+      </w:pPr>
+      <w:r>
+        <w:t>Projekt kezdete: html alapdesign (nem teljes.)</w:t>
+      </w:r>
+    </w:p>
+    <w:p>
+      <w:pPr>
+        <w:pStyle w:val="ListParagraph"/>
+        <w:numPr>
+          <w:ilvl w:val="0"/>
+          <w:numId w:val="1"/>
+        </w:numPr>
+      </w:pPr>
+      <w:r>
+        <w:t>Fontosabb funkciók kezdete (Back end- javascript)</w:t>
+      </w:r>
+    </w:p>
+    <w:p>
+      <w:pPr>
+        <w:pStyle w:val="ListParagraph"/>
+        <w:numPr>
+          <w:ilvl w:val="0"/>
+          <w:numId w:val="1"/>
+        </w:numPr>
+      </w:pPr>
+      <w:r>
+        <w:t>Dolgozás a kulcs részeken (funkciók-javascript, html)</w:t>
+      </w:r>
+    </w:p>
+    <w:p>
+      <w:pPr>
+        <w:pStyle w:val="ListParagraph"/>
         <w:numPr>
           <w:ilvl w:val="0"/>
           <w:numId w:val="1"/>
@@ -316,7 +159,7 @@
     </w:p>
     <w:p>
       <w:pPr>
-        <w:pStyle w:val="Listaszerbekezds"/>
+        <w:pStyle w:val="ListParagraph"/>
         <w:numPr>
           <w:ilvl w:val="0"/>
           <w:numId w:val="1"/>
@@ -328,7 +171,7 @@
     </w:p>
     <w:p>
       <w:pPr>
-        <w:pStyle w:val="Listaszerbekezds"/>
+        <w:pStyle w:val="ListParagraph"/>
         <w:numPr>
           <w:ilvl w:val="0"/>
           <w:numId w:val="1"/>
@@ -340,7 +183,7 @@
     </w:p>
     <w:p>
       <w:pPr>
-        <w:pStyle w:val="Listaszerbekezds"/>
+        <w:pStyle w:val="ListParagraph"/>
         <w:rPr>
           <w:b/>
           <w:sz w:val="24"/>
@@ -356,7 +199,7 @@
     </w:p>
     <w:p>
       <w:pPr>
-        <w:pStyle w:val="Listaszerbekezds"/>
+        <w:pStyle w:val="ListParagraph"/>
         <w:numPr>
           <w:ilvl w:val="0"/>
           <w:numId w:val="1"/>
@@ -368,7 +211,7 @@
     </w:p>
     <w:p>
       <w:pPr>
-        <w:pStyle w:val="Listaszerbekezds"/>
+        <w:pStyle w:val="ListParagraph"/>
         <w:numPr>
           <w:ilvl w:val="0"/>
           <w:numId w:val="1"/>
@@ -380,7 +223,7 @@
     </w:p>
     <w:p>
       <w:pPr>
-        <w:pStyle w:val="Listaszerbekezds"/>
+        <w:pStyle w:val="ListParagraph"/>
         <w:numPr>
           <w:ilvl w:val="0"/>
           <w:numId w:val="1"/>
@@ -392,7 +235,7 @@
     </w:p>
     <w:p>
       <w:pPr>
-        <w:pStyle w:val="Listaszerbekezds"/>
+        <w:pStyle w:val="ListParagraph"/>
         <w:numPr>
           <w:ilvl w:val="0"/>
           <w:numId w:val="1"/>
@@ -411,7 +254,7 @@
     </w:p>
     <w:p>
       <w:pPr>
-        <w:pStyle w:val="Listaszerbekezds"/>
+        <w:pStyle w:val="ListParagraph"/>
         <w:numPr>
           <w:ilvl w:val="0"/>
           <w:numId w:val="1"/>
@@ -423,7 +266,7 @@
     </w:p>
     <w:p>
       <w:pPr>
-        <w:pStyle w:val="Listaszerbekezds"/>
+        <w:pStyle w:val="ListParagraph"/>
         <w:numPr>
           <w:ilvl w:val="0"/>
           <w:numId w:val="1"/>
@@ -435,7 +278,7 @@
     </w:p>
     <w:p>
       <w:pPr>
-        <w:pStyle w:val="Listaszerbekezds"/>
+        <w:pStyle w:val="ListParagraph"/>
         <w:numPr>
           <w:ilvl w:val="0"/>
           <w:numId w:val="1"/>
@@ -447,7 +290,7 @@
     </w:p>
     <w:p>
       <w:pPr>
-        <w:pStyle w:val="Listaszerbekezds"/>
+        <w:pStyle w:val="ListParagraph"/>
         <w:numPr>
           <w:ilvl w:val="0"/>
           <w:numId w:val="1"/>
@@ -459,7 +302,7 @@
     </w:p>
     <w:p>
       <w:pPr>
-        <w:pStyle w:val="Listaszerbekezds"/>
+        <w:pStyle w:val="ListParagraph"/>
         <w:rPr>
           <w:sz w:val="24"/>
         </w:rPr>
@@ -474,7 +317,7 @@
     </w:p>
     <w:p>
       <w:pPr>
-        <w:pStyle w:val="Listaszerbekezds"/>
+        <w:pStyle w:val="ListParagraph"/>
         <w:numPr>
           <w:ilvl w:val="0"/>
           <w:numId w:val="1"/>
@@ -486,7 +329,7 @@
     </w:p>
     <w:p>
       <w:pPr>
-        <w:pStyle w:val="Listaszerbekezds"/>
+        <w:pStyle w:val="ListParagraph"/>
         <w:numPr>
           <w:ilvl w:val="0"/>
           <w:numId w:val="1"/>
@@ -498,7 +341,7 @@
     </w:p>
     <w:p>
       <w:pPr>
-        <w:pStyle w:val="Listaszerbekezds"/>
+        <w:pStyle w:val="ListParagraph"/>
         <w:numPr>
           <w:ilvl w:val="0"/>
           <w:numId w:val="1"/>
@@ -510,7 +353,7 @@
     </w:p>
     <w:p>
       <w:pPr>
-        <w:pStyle w:val="Listaszerbekezds"/>
+        <w:pStyle w:val="ListParagraph"/>
         <w:numPr>
           <w:ilvl w:val="0"/>
           <w:numId w:val="1"/>
@@ -522,7 +365,7 @@
     </w:p>
     <w:p>
       <w:pPr>
-        <w:pStyle w:val="Listaszerbekezds"/>
+        <w:pStyle w:val="ListParagraph"/>
         <w:numPr>
           <w:ilvl w:val="0"/>
           <w:numId w:val="1"/>
@@ -534,7 +377,7 @@
     </w:p>
     <w:p>
       <w:pPr>
-        <w:pStyle w:val="Listaszerbekezds"/>
+        <w:pStyle w:val="ListParagraph"/>
         <w:numPr>
           <w:ilvl w:val="0"/>
           <w:numId w:val="1"/>
@@ -546,7 +389,7 @@
     </w:p>
     <w:p>
       <w:pPr>
-        <w:pStyle w:val="Listaszerbekezds"/>
+        <w:pStyle w:val="ListParagraph"/>
         <w:numPr>
           <w:ilvl w:val="0"/>
           <w:numId w:val="1"/>
@@ -558,7 +401,7 @@
     </w:p>
     <w:p>
       <w:pPr>
-        <w:pStyle w:val="Listaszerbekezds"/>
+        <w:pStyle w:val="ListParagraph"/>
         <w:numPr>
           <w:ilvl w:val="0"/>
           <w:numId w:val="1"/>
@@ -570,7 +413,7 @@
     </w:p>
     <w:p>
       <w:pPr>
-        <w:pStyle w:val="Listaszerbekezds"/>
+        <w:pStyle w:val="ListParagraph"/>
         <w:numPr>
           <w:ilvl w:val="0"/>
           <w:numId w:val="1"/>
@@ -582,27 +425,19 @@
     </w:p>
     <w:p>
       <w:pPr>
-        <w:pStyle w:val="Listaszerbekezds"/>
-        <w:numPr>
-          <w:ilvl w:val="0"/>
-          <w:numId w:val="1"/>
-        </w:numPr>
-      </w:pPr>
-      <w:r>
-        <w:t xml:space="preserve">Átadás, elérhetőség, szerver </w:t>
-      </w:r>
-      <w:proofErr w:type="spellStart"/>
-      <w:r>
-        <w:t>hostolása</w:t>
-      </w:r>
-      <w:proofErr w:type="spellEnd"/>
-      <w:r>
-        <w:t xml:space="preserve"> és kiadása</w:t>
-      </w:r>
-    </w:p>
-    <w:p>
-      <w:pPr>
-        <w:pStyle w:val="Listaszerbekezds"/>
+        <w:pStyle w:val="ListParagraph"/>
+        <w:numPr>
+          <w:ilvl w:val="0"/>
+          <w:numId w:val="1"/>
+        </w:numPr>
+      </w:pPr>
+      <w:r>
+        <w:t>Átadás, elérhetőség, szerver hostolása és kiadása</w:t>
+      </w:r>
+    </w:p>
+    <w:p>
+      <w:pPr>
+        <w:pStyle w:val="ListParagraph"/>
         <w:numPr>
           <w:ilvl w:val="0"/>
           <w:numId w:val="1"/>
@@ -614,7 +449,7 @@
     </w:p>
     <w:p>
       <w:pPr>
-        <w:pStyle w:val="Listaszerbekezds"/>
+        <w:pStyle w:val="ListParagraph"/>
         <w:numPr>
           <w:ilvl w:val="0"/>
           <w:numId w:val="1"/>
@@ -626,27 +461,18 @@
     </w:p>
     <w:p>
       <w:pPr>
-        <w:pStyle w:val="Listaszerbekezds"/>
+        <w:pStyle w:val="ListParagraph"/>
         <w:rPr>
           <w:b/>
           <w:sz w:val="24"/>
         </w:rPr>
       </w:pPr>
-      <w:proofErr w:type="spellStart"/>
       <w:r>
         <w:rPr>
           <w:b/>
           <w:sz w:val="24"/>
         </w:rPr>
-        <w:t>Bemtuató+védés</w:t>
-      </w:r>
-      <w:proofErr w:type="spellEnd"/>
-      <w:r>
-        <w:rPr>
-          <w:b/>
-          <w:sz w:val="24"/>
-        </w:rPr>
-        <w:t>:</w:t>
+        <w:t>Bemtuató+védés:</w:t>
       </w:r>
       <w:r>
         <w:rPr>
@@ -661,37 +487,19 @@
         </w:rPr>
         <w:t>2024.05.29 (értékelés 4.jegy)</w:t>
       </w:r>
-      <w:bookmarkStart w:id="0" w:name="_GoBack"/>
-      <w:bookmarkEnd w:id="0"/>
     </w:p>
     <w:p>
       <w:r>
         <w:t>(</w:t>
       </w:r>
       <w:r>
-        <w:t xml:space="preserve">Prototípus készítése: Felhasználandó adatok egyeztetése ügyféllel, működő- lekérdezésekre képes </w:t>
-      </w:r>
-      <w:proofErr w:type="gramStart"/>
-      <w:r>
-        <w:t>adatbázis</w:t>
-      </w:r>
-      <w:proofErr w:type="gramEnd"/>
-      <w:r>
-        <w:t>, alap fájlok létrehozása- fejlesztése.</w:t>
+        <w:t>Prototípus készítése: Felhasználandó adatok egyeztetése ügyféllel, működő- lekérdezésekre képes adatbázis, alap fájlok létrehozása- fejlesztése.</w:t>
       </w:r>
     </w:p>
     <w:p>
       <w:r>
         <w:lastRenderedPageBreak/>
-        <w:t xml:space="preserve">Felülvizsgálat és Frissítés: Prototípus folytonos </w:t>
-      </w:r>
-      <w:proofErr w:type="gramStart"/>
-      <w:r>
-        <w:t>fejlesztése</w:t>
-      </w:r>
-      <w:proofErr w:type="gramEnd"/>
-      <w:r>
-        <w:t xml:space="preserve"> míg meg nem felelő az ügyfélnek, másszóval a vaktérkép feladat oldal átláthatósága, adatbázis és a hátsó kód működésének készítése, javítása. Cél: Működő, könnyen átlátható és tanulásra + tanításra alkalmas oldal készítése (például: nkp.hu interaktív feladatok).</w:t>
+        <w:t>Felülvizsgálat és Frissítés: Prototípus folytonos fejlesztése míg meg nem felelő az ügyfélnek, másszóval a vaktérkép feladat oldal átláthatósága, adatbázis és a hátsó kód működésének készítése, javítása. Cél: Működő, könnyen átlátható és tanulásra + tanításra alkalmas oldal készítése (például: nkp.hu interaktív feladatok).</w:t>
       </w:r>
       <w:r>
         <w:t>)</w:t>
@@ -709,7 +517,7 @@
 </file>
 
 <file path=word/numbering.xml><?xml version="1.0" encoding="utf-8"?>
-<w:numbering xmlns:wpc="http://schemas.microsoft.com/office/word/2010/wordprocessingCanvas" xmlns:cx="http://schemas.microsoft.com/office/drawing/2014/chartex" xmlns:mc="http://schemas.openxmlformats.org/markup-compatibility/2006" xmlns:o="urn:schemas-microsoft-com:office:office" xmlns:r="http://schemas.openxmlformats.org/officeDocument/2006/relationships" xmlns:m="http://schemas.openxmlformats.org/officeDocument/2006/math" xmlns:v="urn:schemas-microsoft-com:vml" xmlns:wp14="http://schemas.microsoft.com/office/word/2010/wordprocessingDrawing" xmlns:wp="http://schemas.openxmlformats.org/drawingml/2006/wordprocessingDrawing" xmlns:w10="urn:schemas-microsoft-com:office:word" xmlns:w="http://schemas.openxmlformats.org/wordprocessingml/2006/main" xmlns:w14="http://schemas.microsoft.com/office/word/2010/wordml" xmlns:w15="http://schemas.microsoft.com/office/word/2012/wordml" xmlns:w16se="http://schemas.microsoft.com/office/word/2015/wordml/symex" xmlns:wpg="http://schemas.microsoft.com/office/word/2010/wordprocessingGroup" xmlns:wpi="http://schemas.microsoft.com/office/word/2010/wordprocessingInk" xmlns:wne="http://schemas.microsoft.com/office/word/2006/wordml" xmlns:wps="http://schemas.microsoft.com/office/word/2010/wordprocessingShape" mc:Ignorable="w14 w15 w16se wp14">
+<w:numbering xmlns:wpc="http://schemas.microsoft.com/office/word/2010/wordprocessingCanvas" xmlns:cx="http://schemas.microsoft.com/office/drawing/2014/chartex" xmlns:cx1="http://schemas.microsoft.com/office/drawing/2015/9/8/chartex" xmlns:cx2="http://schemas.microsoft.com/office/drawing/2015/10/21/chartex" xmlns:cx3="http://schemas.microsoft.com/office/drawing/2016/5/9/chartex" xmlns:cx4="http://schemas.microsoft.com/office/drawing/2016/5/10/chartex" xmlns:cx5="http://schemas.microsoft.com/office/drawing/2016/5/11/chartex" xmlns:cx6="http://schemas.microsoft.com/office/drawing/2016/5/12/chartex" xmlns:cx7="http://schemas.microsoft.com/office/drawing/2016/5/13/chartex" xmlns:cx8="http://schemas.microsoft.com/office/drawing/2016/5/14/chartex" xmlns:mc="http://schemas.openxmlformats.org/markup-compatibility/2006" xmlns:aink="http://schemas.microsoft.com/office/drawing/2016/ink" xmlns:am3d="http://schemas.microsoft.com/office/drawing/2017/model3d" xmlns:o="urn:schemas-microsoft-com:office:office" xmlns:oel="http://schemas.microsoft.com/office/2019/extlst" xmlns:r="http://schemas.openxmlformats.org/officeDocument/2006/relationships" xmlns:m="http://schemas.openxmlformats.org/officeDocument/2006/math" xmlns:v="urn:schemas-microsoft-com:vml" xmlns:wp14="http://schemas.microsoft.com/office/word/2010/wordprocessingDrawing" xmlns:wp="http://schemas.openxmlformats.org/drawingml/2006/wordprocessingDrawing" xmlns:w10="urn:schemas-microsoft-com:office:word" xmlns:w="http://schemas.openxmlformats.org/wordprocessingml/2006/main" xmlns:w14="http://schemas.microsoft.com/office/word/2010/wordml" xmlns:w15="http://schemas.microsoft.com/office/word/2012/wordml" xmlns:w16cex="http://schemas.microsoft.com/office/word/2018/wordml/cex" xmlns:w16cid="http://schemas.microsoft.com/office/word/2016/wordml/cid" xmlns:w16="http://schemas.microsoft.com/office/word/2018/wordml" xmlns:w16sdtdh="http://schemas.microsoft.com/office/word/2020/wordml/sdtdatahash" xmlns:w16se="http://schemas.microsoft.com/office/word/2015/wordml/symex" xmlns:wpg="http://schemas.microsoft.com/office/word/2010/wordprocessingGroup" xmlns:wpi="http://schemas.microsoft.com/office/word/2010/wordprocessingInk" xmlns:wne="http://schemas.microsoft.com/office/word/2006/wordml" xmlns:wps="http://schemas.microsoft.com/office/word/2010/wordprocessingShape" mc:Ignorable="w14 w15 w16se w16cid w16 w16cex w16sdtdh wp14">
   <w:abstractNum w:abstractNumId="0" w15:restartNumberingAfterBreak="0">
     <w:nsid w:val="7AC64770"/>
     <w:multiLevelType w:val="hybridMultilevel"/>
@@ -823,14 +631,14 @@
       </w:rPr>
     </w:lvl>
   </w:abstractNum>
-  <w:num w:numId="1">
+  <w:num w:numId="1" w16cid:durableId="1934050503">
     <w:abstractNumId w:val="0"/>
   </w:num>
 </w:numbering>
 </file>
 
 <file path=word/styles.xml><?xml version="1.0" encoding="utf-8"?>
-<w:styles xmlns:mc="http://schemas.openxmlformats.org/markup-compatibility/2006" xmlns:r="http://schemas.openxmlformats.org/officeDocument/2006/relationships" xmlns:w="http://schemas.openxmlformats.org/wordprocessingml/2006/main" xmlns:w14="http://schemas.microsoft.com/office/word/2010/wordml" xmlns:w15="http://schemas.microsoft.com/office/word/2012/wordml" xmlns:w16se="http://schemas.microsoft.com/office/word/2015/wordml/symex" mc:Ignorable="w14 w15 w16se">
+<w:styles xmlns:mc="http://schemas.openxmlformats.org/markup-compatibility/2006" xmlns:r="http://schemas.openxmlformats.org/officeDocument/2006/relationships" xmlns:w="http://schemas.openxmlformats.org/wordprocessingml/2006/main" xmlns:w14="http://schemas.microsoft.com/office/word/2010/wordml" xmlns:w15="http://schemas.microsoft.com/office/word/2012/wordml" xmlns:w16cex="http://schemas.microsoft.com/office/word/2018/wordml/cex" xmlns:w16cid="http://schemas.microsoft.com/office/word/2016/wordml/cid" xmlns:w16="http://schemas.microsoft.com/office/word/2018/wordml" xmlns:w16sdtdh="http://schemas.microsoft.com/office/word/2020/wordml/sdtdatahash" xmlns:w16se="http://schemas.microsoft.com/office/word/2015/wordml/symex" mc:Ignorable="w14 w15 w16se w16cid w16 w16cex w16sdtdh">
   <w:docDefaults>
     <w:rPrDefault>
       <w:rPr>
@@ -846,7 +654,7 @@
       </w:pPr>
     </w:pPrDefault>
   </w:docDefaults>
-  <w:latentStyles w:defLockedState="0" w:defUIPriority="99" w:defSemiHidden="0" w:defUnhideWhenUsed="0" w:defQFormat="0" w:count="371">
+  <w:latentStyles w:defLockedState="0" w:defUIPriority="99" w:defSemiHidden="0" w:defUnhideWhenUsed="0" w:defQFormat="0" w:count="376">
     <w:lsdException w:name="Normal" w:uiPriority="0" w:qFormat="1"/>
     <w:lsdException w:name="heading 1" w:uiPriority="9" w:qFormat="1"/>
     <w:lsdException w:name="heading 2" w:semiHidden="1" w:uiPriority="9" w:unhideWhenUsed="1" w:qFormat="1"/>
@@ -1218,18 +1026,23 @@
     <w:lsdException w:name="List Table 5 Dark Accent 6" w:uiPriority="50"/>
     <w:lsdException w:name="List Table 6 Colorful Accent 6" w:uiPriority="51"/>
     <w:lsdException w:name="List Table 7 Colorful Accent 6" w:uiPriority="52"/>
+    <w:lsdException w:name="Mention" w:semiHidden="1" w:unhideWhenUsed="1"/>
+    <w:lsdException w:name="Smart Hyperlink" w:semiHidden="1" w:unhideWhenUsed="1"/>
+    <w:lsdException w:name="Hashtag" w:semiHidden="1" w:unhideWhenUsed="1"/>
+    <w:lsdException w:name="Unresolved Mention" w:semiHidden="1" w:unhideWhenUsed="1"/>
+    <w:lsdException w:name="Smart Link" w:semiHidden="1" w:unhideWhenUsed="1"/>
   </w:latentStyles>
-  <w:style w:type="paragraph" w:default="1" w:styleId="Norml">
+  <w:style w:type="paragraph" w:default="1" w:styleId="Normal">
     <w:name w:val="Normal"/>
     <w:qFormat/>
   </w:style>
-  <w:style w:type="character" w:default="1" w:styleId="Bekezdsalapbettpusa">
+  <w:style w:type="character" w:default="1" w:styleId="DefaultParagraphFont">
     <w:name w:val="Default Paragraph Font"/>
     <w:uiPriority w:val="1"/>
     <w:semiHidden/>
     <w:unhideWhenUsed/>
   </w:style>
-  <w:style w:type="table" w:default="1" w:styleId="Normltblzat">
+  <w:style w:type="table" w:default="1" w:styleId="TableNormal">
     <w:name w:val="Normal Table"/>
     <w:uiPriority w:val="99"/>
     <w:semiHidden/>
@@ -1244,15 +1057,15 @@
       </w:tblCellMar>
     </w:tblPr>
   </w:style>
-  <w:style w:type="numbering" w:default="1" w:styleId="Nemlista">
+  <w:style w:type="numbering" w:default="1" w:styleId="NoList">
     <w:name w:val="No List"/>
     <w:uiPriority w:val="99"/>
     <w:semiHidden/>
     <w:unhideWhenUsed/>
   </w:style>
-  <w:style w:type="paragraph" w:styleId="Listaszerbekezds">
+  <w:style w:type="paragraph" w:styleId="ListParagraph">
     <w:name w:val="List Paragraph"/>
-    <w:basedOn w:val="Norml"/>
+    <w:basedOn w:val="Normal"/>
     <w:uiPriority w:val="34"/>
     <w:qFormat/>
     <w:rsid w:val="00125756"/>

</xml_diff>

<commit_message>
Emán követelései az elvárásokban
</commit_message>
<xml_diff>
--- a/Dokumentumok/TDJ, AD, HAM - Követelmények meghatározása.docx
+++ b/Dokumentumok/TDJ, AD, HAM - Követelmények meghatározása.docx
@@ -496,336 +496,413 @@
           <w:b/>
         </w:rPr>
       </w:pPr>
+      <w:r>
+        <w:rPr>
+          <w:b/>
+        </w:rPr>
+        <w:t>Feladatok kezelése: megjelenítés, módosítása, törlése</w:t>
+      </w:r>
+      <w:r>
+        <w:rPr>
+          <w:b/>
+        </w:rPr>
+        <w:t xml:space="preserve"> 5</w:t>
+      </w:r>
+    </w:p>
+    <w:p>
+      <w:pPr>
+        <w:pStyle w:val="Listaszerbekezds"/>
+        <w:numPr>
+          <w:ilvl w:val="1"/>
+          <w:numId w:val="1"/>
+        </w:numPr>
+        <w:rPr>
+          <w:b/>
+        </w:rPr>
+      </w:pPr>
+      <w:r>
+        <w:rPr>
+          <w:b/>
+        </w:rPr>
+        <w:t>Feladatok kategóriájának megadása (korszak)</w:t>
+      </w:r>
+    </w:p>
+    <w:p>
+      <w:pPr>
+        <w:pStyle w:val="Listaszerbekezds"/>
+        <w:numPr>
+          <w:ilvl w:val="0"/>
+          <w:numId w:val="1"/>
+        </w:numPr>
+      </w:pPr>
+      <w:r>
+        <w:t>Kisebb tesztek, Unit testek</w:t>
+      </w:r>
+    </w:p>
+    <w:p>
+      <w:pPr>
+        <w:pStyle w:val="Listaszerbekezds"/>
+        <w:numPr>
+          <w:ilvl w:val="0"/>
+          <w:numId w:val="1"/>
+        </w:numPr>
+      </w:pPr>
+      <w:r>
+        <w:t>Projekt elejének befejezése</w:t>
+      </w:r>
+    </w:p>
+    <w:p>
+      <w:pPr>
+        <w:pStyle w:val="Listaszerbekezds"/>
+        <w:numPr>
+          <w:ilvl w:val="0"/>
+          <w:numId w:val="1"/>
+        </w:numPr>
+        <w:rPr>
+          <w:sz w:val="24"/>
+        </w:rPr>
+      </w:pPr>
+      <w:r>
+        <w:rPr>
+          <w:b/>
+          <w:sz w:val="24"/>
+        </w:rPr>
+        <w:t>Bemutató: 2024.04.17 (értékelés 2. jegy)</w:t>
+      </w:r>
+    </w:p>
+    <w:p>
+      <w:pPr>
+        <w:pStyle w:val="Listaszerbekezds"/>
+        <w:numPr>
+          <w:ilvl w:val="0"/>
+          <w:numId w:val="1"/>
+        </w:numPr>
+      </w:pPr>
+      <w:r>
+        <w:t>Maradék funkciók betelepítése a programba, azok létrehozása/fejlesztése</w:t>
+      </w:r>
+    </w:p>
+    <w:p>
+      <w:pPr>
+        <w:pStyle w:val="Listaszerbekezds"/>
+        <w:numPr>
+          <w:ilvl w:val="0"/>
+          <w:numId w:val="1"/>
+        </w:numPr>
+      </w:pPr>
+      <w:r>
+        <w:t>Projekt közepének kezdete átláthatóság szempontból</w:t>
+      </w:r>
+    </w:p>
+    <w:p>
+      <w:pPr>
+        <w:pStyle w:val="Listaszerbekezds"/>
+        <w:numPr>
+          <w:ilvl w:val="0"/>
+          <w:numId w:val="1"/>
+        </w:numPr>
+      </w:pPr>
+      <w:r>
+        <w:t>Design berakása, az eltervezettnek megfelelően</w:t>
+      </w:r>
+    </w:p>
+    <w:p>
+      <w:pPr>
+        <w:pStyle w:val="Listaszerbekezds"/>
+        <w:numPr>
+          <w:ilvl w:val="0"/>
+          <w:numId w:val="1"/>
+        </w:numPr>
+      </w:pPr>
+      <w:r>
+        <w:t>Rész funkciók összerakása</w:t>
+      </w:r>
+    </w:p>
+    <w:p>
+      <w:pPr>
+        <w:pStyle w:val="Listaszerbekezds"/>
+        <w:rPr>
+          <w:sz w:val="24"/>
+        </w:rPr>
+      </w:pPr>
+      <w:r>
+        <w:rPr>
+          <w:b/>
+          <w:sz w:val="24"/>
+        </w:rPr>
+        <w:t>Bemutató: 2024.05.01 (értékelés 3. jegy)</w:t>
+      </w:r>
+    </w:p>
+    <w:p>
+      <w:pPr>
+        <w:pStyle w:val="Listaszerbekezds"/>
+        <w:numPr>
+          <w:ilvl w:val="0"/>
+          <w:numId w:val="1"/>
+        </w:numPr>
+      </w:pPr>
+      <w:r>
+        <w:t>Integrációs teszt</w:t>
+      </w:r>
+    </w:p>
+    <w:p>
+      <w:pPr>
+        <w:pStyle w:val="Listaszerbekezds"/>
+        <w:numPr>
+          <w:ilvl w:val="0"/>
+          <w:numId w:val="1"/>
+        </w:numPr>
+      </w:pPr>
+      <w:r>
+        <w:t>Ha van hibajavítás, fejlesztés</w:t>
+      </w:r>
+    </w:p>
+    <w:p>
+      <w:pPr>
+        <w:pStyle w:val="Listaszerbekezds"/>
+        <w:numPr>
+          <w:ilvl w:val="0"/>
+          <w:numId w:val="1"/>
+        </w:numPr>
+      </w:pPr>
+      <w:r>
+        <w:t>Egyeztetés bármi változásról</w:t>
+      </w:r>
+    </w:p>
+    <w:p>
+      <w:pPr>
+        <w:pStyle w:val="Listaszerbekezds"/>
+        <w:numPr>
+          <w:ilvl w:val="0"/>
+          <w:numId w:val="1"/>
+        </w:numPr>
+      </w:pPr>
+      <w:r>
+        <w:t>Ha van változás annak implementálása</w:t>
+      </w:r>
+    </w:p>
+    <w:p>
+      <w:pPr>
+        <w:pStyle w:val="Listaszerbekezds"/>
+        <w:numPr>
+          <w:ilvl w:val="0"/>
+          <w:numId w:val="1"/>
+        </w:numPr>
+      </w:pPr>
+      <w:r>
+        <w:t>Ha kész a fő program és annak funkcionalitása, visszatekintés, következő lépés kezdése</w:t>
+      </w:r>
+    </w:p>
+    <w:p>
+      <w:pPr>
+        <w:pStyle w:val="Listaszerbekezds"/>
+        <w:numPr>
+          <w:ilvl w:val="0"/>
+          <w:numId w:val="1"/>
+        </w:numPr>
+      </w:pPr>
+      <w:r>
+        <w:t>Tanár, diák barát felületnek megfelelő rendezés</w:t>
+      </w:r>
+    </w:p>
+    <w:p>
+      <w:pPr>
+        <w:pStyle w:val="Listaszerbekezds"/>
+        <w:numPr>
+          <w:ilvl w:val="0"/>
+          <w:numId w:val="1"/>
+        </w:numPr>
+      </w:pPr>
+      <w:r>
+        <w:t>Felhasználó átlátható design változtatások</w:t>
+      </w:r>
+    </w:p>
+    <w:p>
+      <w:pPr>
+        <w:pStyle w:val="Listaszerbekezds"/>
+        <w:numPr>
+          <w:ilvl w:val="0"/>
+          <w:numId w:val="1"/>
+        </w:numPr>
+      </w:pPr>
+      <w:r>
+        <w:t>Egyeztetés</w:t>
+      </w:r>
+    </w:p>
+    <w:p>
+      <w:pPr>
+        <w:pStyle w:val="Listaszerbekezds"/>
+        <w:numPr>
+          <w:ilvl w:val="0"/>
+          <w:numId w:val="1"/>
+        </w:numPr>
+      </w:pPr>
+      <w:r>
+        <w:t>Ha nincs plusz változás, a prototípus jelenlegi állapota megfelelő akkor végső funkcionalitás teszt</w:t>
+      </w:r>
+    </w:p>
+    <w:p>
+      <w:pPr>
+        <w:pStyle w:val="Listaszerbekezds"/>
+        <w:numPr>
+          <w:ilvl w:val="0"/>
+          <w:numId w:val="1"/>
+        </w:numPr>
+      </w:pPr>
+      <w:r>
+        <w:lastRenderedPageBreak/>
+        <w:t>Átadás, elérhetőség, szerver hostolása és kiadása</w:t>
+      </w:r>
+    </w:p>
+    <w:p>
+      <w:pPr>
+        <w:pStyle w:val="Listaszerbekezds"/>
+        <w:numPr>
+          <w:ilvl w:val="0"/>
+          <w:numId w:val="1"/>
+        </w:numPr>
+      </w:pPr>
+      <w:r>
+        <w:t>Utóélet felülvizsgálása</w:t>
+      </w:r>
+    </w:p>
+    <w:p>
+      <w:pPr>
+        <w:pStyle w:val="Listaszerbekezds"/>
+        <w:numPr>
+          <w:ilvl w:val="0"/>
+          <w:numId w:val="1"/>
+        </w:numPr>
+      </w:pPr>
+      <w:r>
+        <w:t>Karbantartás</w:t>
+      </w:r>
+    </w:p>
+    <w:p>
+      <w:pPr>
+        <w:pStyle w:val="Listaszerbekezds"/>
+        <w:rPr>
+          <w:b/>
+          <w:sz w:val="24"/>
+        </w:rPr>
+      </w:pPr>
+      <w:r>
+        <w:rPr>
+          <w:b/>
+          <w:sz w:val="24"/>
+        </w:rPr>
+        <w:t>Bemtuató+védés:</w:t>
+      </w:r>
+      <w:r>
+        <w:rPr>
+          <w:sz w:val="24"/>
+        </w:rPr>
+        <w:t xml:space="preserve"> </w:t>
+      </w:r>
+      <w:r>
+        <w:rPr>
+          <w:b/>
+          <w:sz w:val="24"/>
+        </w:rPr>
+        <w:t>2024.05.29 (értékelés 4.jegy)</w:t>
+      </w:r>
+    </w:p>
+    <w:p>
+      <w:r>
+        <w:t>(</w:t>
+      </w:r>
+      <w:r>
+        <w:t>Prototípus készítése: Felhasználandó adatok egyeztetése ügyféllel, működő- lekérdezésekre képes adatbázis, alap fájlok létrehozása- fejlesztése.</w:t>
+      </w:r>
+    </w:p>
+    <w:p>
+      <w:r>
+        <w:t>Felülvizsgálat és Frissítés: Prototípus folytonos fejlesztése míg meg nem felelő az ügyfélnek, másszóval a vaktérkép feladat oldal átláthatósága, adatbázis és a hátsó kód működésének készítése, javítása. Cél: Működő, könnyen átlátható és tanulásra + tanításra alkalmas oldal készítése (például: nkp.hu interaktív feladatok).</w:t>
+      </w:r>
+      <w:r>
+        <w:t>)</w:t>
+      </w:r>
+    </w:p>
+    <w:p>
+      <w:pPr>
+        <w:pStyle w:val="Listaszerbekezds"/>
+        <w:numPr>
+          <w:ilvl w:val="0"/>
+          <w:numId w:val="2"/>
+        </w:numPr>
+      </w:pPr>
+      <w:r>
+        <w:t>Telítés 80%</w:t>
+      </w:r>
+    </w:p>
+    <w:p>
+      <w:pPr>
+        <w:pStyle w:val="Listaszerbekezds"/>
+        <w:numPr>
+          <w:ilvl w:val="0"/>
+          <w:numId w:val="2"/>
+        </w:numPr>
+      </w:pPr>
+      <w:r>
+        <w:t>gusztustalan emberkezelés, 2 kidolgozott menüpont</w:t>
+      </w:r>
+    </w:p>
+    <w:p>
+      <w:pPr>
+        <w:pStyle w:val="Listaszerbekezds"/>
+        <w:numPr>
+          <w:ilvl w:val="0"/>
+          <w:numId w:val="2"/>
+        </w:numPr>
+      </w:pPr>
+      <w:proofErr w:type="spellStart"/>
+      <w:r>
+        <w:t>adminban</w:t>
+      </w:r>
+      <w:proofErr w:type="spellEnd"/>
+      <w:r>
+        <w:t xml:space="preserve"> </w:t>
+      </w:r>
+      <w:proofErr w:type="spellStart"/>
+      <w:r>
+        <w:t>különboző</w:t>
+      </w:r>
+      <w:proofErr w:type="spellEnd"/>
+      <w:r>
+        <w:t xml:space="preserve"> módok</w:t>
+      </w:r>
+    </w:p>
+    <w:p>
+      <w:pPr>
+        <w:pStyle w:val="Listaszerbekezds"/>
+        <w:numPr>
+          <w:ilvl w:val="0"/>
+          <w:numId w:val="2"/>
+        </w:numPr>
+      </w:pPr>
+      <w:proofErr w:type="spellStart"/>
+      <w:r>
+        <w:t>kerdés</w:t>
+      </w:r>
+      <w:proofErr w:type="spellEnd"/>
+      <w:r>
+        <w:t xml:space="preserve"> módosítás</w:t>
+      </w:r>
+    </w:p>
+    <w:p>
+      <w:pPr>
+        <w:pStyle w:val="Listaszerbekezds"/>
+        <w:numPr>
+          <w:ilvl w:val="0"/>
+          <w:numId w:val="2"/>
+        </w:numPr>
+      </w:pPr>
+      <w:r>
+        <w:t>email megváltoztatása</w:t>
+      </w:r>
       <w:bookmarkStart w:id="0" w:name="_GoBack"/>
       <w:bookmarkEnd w:id="0"/>
-      <w:r>
-        <w:rPr>
-          <w:b/>
-        </w:rPr>
-        <w:t>Feladatok kezelése: megjelenítés, módosítása, törlése</w:t>
-      </w:r>
-      <w:r>
-        <w:rPr>
-          <w:b/>
-        </w:rPr>
-        <w:t xml:space="preserve"> 5</w:t>
-      </w:r>
-    </w:p>
-    <w:p>
-      <w:pPr>
-        <w:pStyle w:val="Listaszerbekezds"/>
-        <w:numPr>
-          <w:ilvl w:val="1"/>
-          <w:numId w:val="1"/>
-        </w:numPr>
-        <w:rPr>
-          <w:b/>
-        </w:rPr>
-      </w:pPr>
-      <w:r>
-        <w:rPr>
-          <w:b/>
-        </w:rPr>
-        <w:t>Feladatok kategóriájának megadása (korszak)</w:t>
-      </w:r>
-    </w:p>
-    <w:p>
-      <w:pPr>
-        <w:pStyle w:val="Listaszerbekezds"/>
-        <w:numPr>
-          <w:ilvl w:val="0"/>
-          <w:numId w:val="1"/>
-        </w:numPr>
-      </w:pPr>
-      <w:r>
-        <w:t>Kisebb tesztek, Unit testek</w:t>
-      </w:r>
-    </w:p>
-    <w:p>
-      <w:pPr>
-        <w:pStyle w:val="Listaszerbekezds"/>
-        <w:numPr>
-          <w:ilvl w:val="0"/>
-          <w:numId w:val="1"/>
-        </w:numPr>
-      </w:pPr>
-      <w:r>
-        <w:t>Projekt elejének befejezése</w:t>
-      </w:r>
-    </w:p>
-    <w:p>
-      <w:pPr>
-        <w:pStyle w:val="Listaszerbekezds"/>
-        <w:numPr>
-          <w:ilvl w:val="0"/>
-          <w:numId w:val="1"/>
-        </w:numPr>
-        <w:rPr>
-          <w:sz w:val="24"/>
-        </w:rPr>
-      </w:pPr>
-      <w:r>
-        <w:rPr>
-          <w:b/>
-          <w:sz w:val="24"/>
-        </w:rPr>
-        <w:t>Bemutató: 2024.04.17 (értékelés 2. jegy)</w:t>
-      </w:r>
-    </w:p>
-    <w:p>
-      <w:pPr>
-        <w:pStyle w:val="Listaszerbekezds"/>
-        <w:numPr>
-          <w:ilvl w:val="0"/>
-          <w:numId w:val="1"/>
-        </w:numPr>
-      </w:pPr>
-      <w:r>
-        <w:t>Maradék funkciók betelepítése a programba, azok létrehozása/fejlesztése</w:t>
-      </w:r>
-    </w:p>
-    <w:p>
-      <w:pPr>
-        <w:pStyle w:val="Listaszerbekezds"/>
-        <w:numPr>
-          <w:ilvl w:val="0"/>
-          <w:numId w:val="1"/>
-        </w:numPr>
-      </w:pPr>
-      <w:r>
-        <w:t>Projekt közepének kezdete átláthatóság szempontból</w:t>
-      </w:r>
-    </w:p>
-    <w:p>
-      <w:pPr>
-        <w:pStyle w:val="Listaszerbekezds"/>
-        <w:numPr>
-          <w:ilvl w:val="0"/>
-          <w:numId w:val="1"/>
-        </w:numPr>
-      </w:pPr>
-      <w:r>
-        <w:t>Design berakása, az eltervezettnek megfelelően</w:t>
-      </w:r>
-    </w:p>
-    <w:p>
-      <w:pPr>
-        <w:pStyle w:val="Listaszerbekezds"/>
-        <w:numPr>
-          <w:ilvl w:val="0"/>
-          <w:numId w:val="1"/>
-        </w:numPr>
-      </w:pPr>
-      <w:r>
-        <w:t>Rész funkciók összerakása</w:t>
-      </w:r>
-    </w:p>
-    <w:p>
-      <w:pPr>
-        <w:pStyle w:val="Listaszerbekezds"/>
-        <w:rPr>
-          <w:sz w:val="24"/>
-        </w:rPr>
-      </w:pPr>
-      <w:r>
-        <w:rPr>
-          <w:b/>
-          <w:sz w:val="24"/>
-        </w:rPr>
-        <w:t>Bemutató: 2024.05.01 (értékelés 3. jegy)</w:t>
-      </w:r>
-    </w:p>
-    <w:p>
-      <w:pPr>
-        <w:pStyle w:val="Listaszerbekezds"/>
-        <w:numPr>
-          <w:ilvl w:val="0"/>
-          <w:numId w:val="1"/>
-        </w:numPr>
-      </w:pPr>
-      <w:r>
-        <w:t>Integrációs teszt</w:t>
-      </w:r>
-    </w:p>
-    <w:p>
-      <w:pPr>
-        <w:pStyle w:val="Listaszerbekezds"/>
-        <w:numPr>
-          <w:ilvl w:val="0"/>
-          <w:numId w:val="1"/>
-        </w:numPr>
-      </w:pPr>
-      <w:r>
-        <w:t>Ha van hibajavítás, fejlesztés</w:t>
-      </w:r>
-    </w:p>
-    <w:p>
-      <w:pPr>
-        <w:pStyle w:val="Listaszerbekezds"/>
-        <w:numPr>
-          <w:ilvl w:val="0"/>
-          <w:numId w:val="1"/>
-        </w:numPr>
-      </w:pPr>
-      <w:r>
-        <w:t>Egyeztetés bármi változásról</w:t>
-      </w:r>
-    </w:p>
-    <w:p>
-      <w:pPr>
-        <w:pStyle w:val="Listaszerbekezds"/>
-        <w:numPr>
-          <w:ilvl w:val="0"/>
-          <w:numId w:val="1"/>
-        </w:numPr>
-      </w:pPr>
-      <w:r>
-        <w:t>Ha van változás annak implementálása</w:t>
-      </w:r>
-    </w:p>
-    <w:p>
-      <w:pPr>
-        <w:pStyle w:val="Listaszerbekezds"/>
-        <w:numPr>
-          <w:ilvl w:val="0"/>
-          <w:numId w:val="1"/>
-        </w:numPr>
-      </w:pPr>
-      <w:r>
-        <w:t>Ha kész a fő program és annak funkcionalitása, visszatekintés, következő lépés kezdése</w:t>
-      </w:r>
-    </w:p>
-    <w:p>
-      <w:pPr>
-        <w:pStyle w:val="Listaszerbekezds"/>
-        <w:numPr>
-          <w:ilvl w:val="0"/>
-          <w:numId w:val="1"/>
-        </w:numPr>
-      </w:pPr>
-      <w:r>
-        <w:t>Tanár, diák barát felületnek megfelelő rendezés</w:t>
-      </w:r>
-    </w:p>
-    <w:p>
-      <w:pPr>
-        <w:pStyle w:val="Listaszerbekezds"/>
-        <w:numPr>
-          <w:ilvl w:val="0"/>
-          <w:numId w:val="1"/>
-        </w:numPr>
-      </w:pPr>
-      <w:r>
-        <w:t>Felhasználó átlátható design változtatások</w:t>
-      </w:r>
-    </w:p>
-    <w:p>
-      <w:pPr>
-        <w:pStyle w:val="Listaszerbekezds"/>
-        <w:numPr>
-          <w:ilvl w:val="0"/>
-          <w:numId w:val="1"/>
-        </w:numPr>
-      </w:pPr>
-      <w:r>
-        <w:t>Egyeztetés</w:t>
-      </w:r>
-    </w:p>
-    <w:p>
-      <w:pPr>
-        <w:pStyle w:val="Listaszerbekezds"/>
-        <w:numPr>
-          <w:ilvl w:val="0"/>
-          <w:numId w:val="1"/>
-        </w:numPr>
-      </w:pPr>
-      <w:r>
-        <w:t>Ha nincs plusz változás, a prototípus jelenlegi állapota megfelelő akkor végső funkcionalitás teszt</w:t>
-      </w:r>
-    </w:p>
-    <w:p>
-      <w:pPr>
-        <w:pStyle w:val="Listaszerbekezds"/>
-        <w:numPr>
-          <w:ilvl w:val="0"/>
-          <w:numId w:val="1"/>
-        </w:numPr>
-      </w:pPr>
-      <w:r>
-        <w:lastRenderedPageBreak/>
-        <w:t>Átadás, elérhetőség, szerver hostolása és kiadása</w:t>
-      </w:r>
-    </w:p>
-    <w:p>
-      <w:pPr>
-        <w:pStyle w:val="Listaszerbekezds"/>
-        <w:numPr>
-          <w:ilvl w:val="0"/>
-          <w:numId w:val="1"/>
-        </w:numPr>
-      </w:pPr>
-      <w:r>
-        <w:t>Utóélet felülvizsgálása</w:t>
-      </w:r>
-    </w:p>
-    <w:p>
-      <w:pPr>
-        <w:pStyle w:val="Listaszerbekezds"/>
-        <w:numPr>
-          <w:ilvl w:val="0"/>
-          <w:numId w:val="1"/>
-        </w:numPr>
-      </w:pPr>
-      <w:r>
-        <w:t>Karbantartás</w:t>
-      </w:r>
-    </w:p>
-    <w:p>
-      <w:pPr>
-        <w:pStyle w:val="Listaszerbekezds"/>
-        <w:rPr>
-          <w:b/>
-          <w:sz w:val="24"/>
-        </w:rPr>
-      </w:pPr>
-      <w:r>
-        <w:rPr>
-          <w:b/>
-          <w:sz w:val="24"/>
-        </w:rPr>
-        <w:t>Bemtuató+védés:</w:t>
-      </w:r>
-      <w:r>
-        <w:rPr>
-          <w:sz w:val="24"/>
-        </w:rPr>
-        <w:t xml:space="preserve"> </w:t>
-      </w:r>
-      <w:r>
-        <w:rPr>
-          <w:b/>
-          <w:sz w:val="24"/>
-        </w:rPr>
-        <w:t>2024.05.29 (értékelés 4.jegy)</w:t>
-      </w:r>
-    </w:p>
-    <w:p>
-      <w:r>
-        <w:t>(</w:t>
-      </w:r>
-      <w:r>
-        <w:t>Prototípus készítése: Felhasználandó adatok egyeztetése ügyféllel, működő- lekérdezésekre képes adatbázis, alap fájlok létrehozása- fejlesztése.</w:t>
-      </w:r>
-    </w:p>
-    <w:p>
-      <w:r>
-        <w:t>Felülvizsgálat és Frissítés: Prototípus folytonos fejlesztése míg meg nem felelő az ügyfélnek, másszóval a vaktérkép feladat oldal átláthatósága, adatbázis és a hátsó kód működésének készítése, javítása. Cél: Működő, könnyen átlátható és tanulásra + tanításra alkalmas oldal készítése (például: nkp.hu interaktív feladatok).</w:t>
-      </w:r>
-      <w:r>
-        <w:t>)</w:t>
-      </w:r>
-    </w:p>
-    <w:p/>
+    </w:p>
     <w:sectPr>
       <w:pgSz w:w="11906" w:h="16838"/>
       <w:pgMar w:top="1417" w:right="1417" w:bottom="1417" w:left="1417" w:header="708" w:footer="708" w:gutter="0"/>
@@ -839,6 +916,119 @@
 <file path=word/numbering.xml><?xml version="1.0" encoding="utf-8"?>
 <w:numbering xmlns:wpc="http://schemas.microsoft.com/office/word/2010/wordprocessingCanvas" xmlns:cx="http://schemas.microsoft.com/office/drawing/2014/chartex" xmlns:mc="http://schemas.openxmlformats.org/markup-compatibility/2006" xmlns:o="urn:schemas-microsoft-com:office:office" xmlns:r="http://schemas.openxmlformats.org/officeDocument/2006/relationships" xmlns:m="http://schemas.openxmlformats.org/officeDocument/2006/math" xmlns:v="urn:schemas-microsoft-com:vml" xmlns:wp14="http://schemas.microsoft.com/office/word/2010/wordprocessingDrawing" xmlns:wp="http://schemas.openxmlformats.org/drawingml/2006/wordprocessingDrawing" xmlns:w10="urn:schemas-microsoft-com:office:word" xmlns:w="http://schemas.openxmlformats.org/wordprocessingml/2006/main" xmlns:w14="http://schemas.microsoft.com/office/word/2010/wordml" xmlns:w15="http://schemas.microsoft.com/office/word/2012/wordml" xmlns:w16se="http://schemas.microsoft.com/office/word/2015/wordml/symex" xmlns:wpg="http://schemas.microsoft.com/office/word/2010/wordprocessingGroup" xmlns:wpi="http://schemas.microsoft.com/office/word/2010/wordprocessingInk" xmlns:wne="http://schemas.microsoft.com/office/word/2006/wordml" xmlns:wps="http://schemas.microsoft.com/office/word/2010/wordprocessingShape" mc:Ignorable="w14 w15 w16se wp14">
   <w:abstractNum w:abstractNumId="0" w15:restartNumberingAfterBreak="0">
+    <w:nsid w:val="67C7041F"/>
+    <w:multiLevelType w:val="hybridMultilevel"/>
+    <w:tmpl w:val="89DE83AE"/>
+    <w:lvl w:ilvl="0" w:tplc="040E0001">
+      <w:start w:val="1"/>
+      <w:numFmt w:val="bullet"/>
+      <w:lvlText w:val=""/>
+      <w:lvlJc w:val="left"/>
+      <w:pPr>
+        <w:ind w:left="720" w:hanging="360"/>
+      </w:pPr>
+      <w:rPr>
+        <w:rFonts w:ascii="Symbol" w:hAnsi="Symbol" w:hint="default"/>
+      </w:rPr>
+    </w:lvl>
+    <w:lvl w:ilvl="1" w:tplc="040E0003" w:tentative="1">
+      <w:start w:val="1"/>
+      <w:numFmt w:val="bullet"/>
+      <w:lvlText w:val="o"/>
+      <w:lvlJc w:val="left"/>
+      <w:pPr>
+        <w:ind w:left="1440" w:hanging="360"/>
+      </w:pPr>
+      <w:rPr>
+        <w:rFonts w:ascii="Courier New" w:hAnsi="Courier New" w:cs="Courier New" w:hint="default"/>
+      </w:rPr>
+    </w:lvl>
+    <w:lvl w:ilvl="2" w:tplc="040E0005" w:tentative="1">
+      <w:start w:val="1"/>
+      <w:numFmt w:val="bullet"/>
+      <w:lvlText w:val=""/>
+      <w:lvlJc w:val="left"/>
+      <w:pPr>
+        <w:ind w:left="2160" w:hanging="360"/>
+      </w:pPr>
+      <w:rPr>
+        <w:rFonts w:ascii="Wingdings" w:hAnsi="Wingdings" w:hint="default"/>
+      </w:rPr>
+    </w:lvl>
+    <w:lvl w:ilvl="3" w:tplc="040E0001" w:tentative="1">
+      <w:start w:val="1"/>
+      <w:numFmt w:val="bullet"/>
+      <w:lvlText w:val=""/>
+      <w:lvlJc w:val="left"/>
+      <w:pPr>
+        <w:ind w:left="2880" w:hanging="360"/>
+      </w:pPr>
+      <w:rPr>
+        <w:rFonts w:ascii="Symbol" w:hAnsi="Symbol" w:hint="default"/>
+      </w:rPr>
+    </w:lvl>
+    <w:lvl w:ilvl="4" w:tplc="040E0003" w:tentative="1">
+      <w:start w:val="1"/>
+      <w:numFmt w:val="bullet"/>
+      <w:lvlText w:val="o"/>
+      <w:lvlJc w:val="left"/>
+      <w:pPr>
+        <w:ind w:left="3600" w:hanging="360"/>
+      </w:pPr>
+      <w:rPr>
+        <w:rFonts w:ascii="Courier New" w:hAnsi="Courier New" w:cs="Courier New" w:hint="default"/>
+      </w:rPr>
+    </w:lvl>
+    <w:lvl w:ilvl="5" w:tplc="040E0005" w:tentative="1">
+      <w:start w:val="1"/>
+      <w:numFmt w:val="bullet"/>
+      <w:lvlText w:val=""/>
+      <w:lvlJc w:val="left"/>
+      <w:pPr>
+        <w:ind w:left="4320" w:hanging="360"/>
+      </w:pPr>
+      <w:rPr>
+        <w:rFonts w:ascii="Wingdings" w:hAnsi="Wingdings" w:hint="default"/>
+      </w:rPr>
+    </w:lvl>
+    <w:lvl w:ilvl="6" w:tplc="040E0001" w:tentative="1">
+      <w:start w:val="1"/>
+      <w:numFmt w:val="bullet"/>
+      <w:lvlText w:val=""/>
+      <w:lvlJc w:val="left"/>
+      <w:pPr>
+        <w:ind w:left="5040" w:hanging="360"/>
+      </w:pPr>
+      <w:rPr>
+        <w:rFonts w:ascii="Symbol" w:hAnsi="Symbol" w:hint="default"/>
+      </w:rPr>
+    </w:lvl>
+    <w:lvl w:ilvl="7" w:tplc="040E0003" w:tentative="1">
+      <w:start w:val="1"/>
+      <w:numFmt w:val="bullet"/>
+      <w:lvlText w:val="o"/>
+      <w:lvlJc w:val="left"/>
+      <w:pPr>
+        <w:ind w:left="5760" w:hanging="360"/>
+      </w:pPr>
+      <w:rPr>
+        <w:rFonts w:ascii="Courier New" w:hAnsi="Courier New" w:cs="Courier New" w:hint="default"/>
+      </w:rPr>
+    </w:lvl>
+    <w:lvl w:ilvl="8" w:tplc="040E0005" w:tentative="1">
+      <w:start w:val="1"/>
+      <w:numFmt w:val="bullet"/>
+      <w:lvlText w:val=""/>
+      <w:lvlJc w:val="left"/>
+      <w:pPr>
+        <w:ind w:left="6480" w:hanging="360"/>
+      </w:pPr>
+      <w:rPr>
+        <w:rFonts w:ascii="Wingdings" w:hAnsi="Wingdings" w:hint="default"/>
+      </w:rPr>
+    </w:lvl>
+  </w:abstractNum>
+  <w:abstractNum w:abstractNumId="1" w15:restartNumberingAfterBreak="0">
     <w:nsid w:val="7AC64770"/>
     <w:multiLevelType w:val="hybridMultilevel"/>
     <w:tmpl w:val="BFD8620C"/>
@@ -952,6 +1142,9 @@
     </w:lvl>
   </w:abstractNum>
   <w:num w:numId="1">
+    <w:abstractNumId w:val="1"/>
+  </w:num>
+  <w:num w:numId="2">
     <w:abstractNumId w:val="0"/>
   </w:num>
 </w:numbering>

</xml_diff>

<commit_message>
A kerdesek modositasanak a kezdete
</commit_message>
<xml_diff>
--- a/Dokumentumok/TDJ, AD, HAM - Követelmények meghatározása.docx
+++ b/Dokumentumok/TDJ, AD, HAM - Követelmények meghatározása.docx
@@ -621,50 +621,6 @@
           <w:ilvl w:val="0"/>
           <w:numId w:val="1"/>
         </w:numPr>
-        <w:rPr>
-          <w:b/>
-          <w:bCs/>
-          <w:color w:val="FFC000" w:themeColor="accent4"/>
-        </w:rPr>
-      </w:pPr>
-      <w:r>
-        <w:rPr>
-          <w:b/>
-          <w:bCs/>
-          <w:color w:val="FFC000" w:themeColor="accent4"/>
-        </w:rPr>
-        <w:t>Leaderkboard</w:t>
-      </w:r>
-    </w:p>
-    <w:p>
-      <w:pPr>
-        <w:pStyle w:val="Listaszerbekezds"/>
-        <w:numPr>
-          <w:ilvl w:val="0"/>
-          <w:numId w:val="1"/>
-        </w:numPr>
-        <w:rPr>
-          <w:b/>
-          <w:bCs/>
-          <w:color w:val="FFC000" w:themeColor="accent4"/>
-        </w:rPr>
-      </w:pPr>
-      <w:r>
-        <w:rPr>
-          <w:b/>
-          <w:bCs/>
-          <w:color w:val="FFC000" w:themeColor="accent4"/>
-        </w:rPr>
-        <w:t>Nem látom a pontjaimat, statisztika, menjen játszomma, mennyi pontot értem el</w:t>
-      </w:r>
-    </w:p>
-    <w:p>
-      <w:pPr>
-        <w:pStyle w:val="Listaszerbekezds"/>
-        <w:numPr>
-          <w:ilvl w:val="0"/>
-          <w:numId w:val="1"/>
-        </w:numPr>
       </w:pPr>
       <w:r>
         <w:t>Design berakása, az eltervezettnek megfelelően</w:t>
@@ -766,31 +722,31 @@
         </w:numPr>
       </w:pPr>
       <w:r>
+        <w:t>Tanár, diák barát felületnek megfelelő rendezés</w:t>
+      </w:r>
+    </w:p>
+    <w:p>
+      <w:pPr>
+        <w:pStyle w:val="Listaszerbekezds"/>
+        <w:numPr>
+          <w:ilvl w:val="0"/>
+          <w:numId w:val="1"/>
+        </w:numPr>
+      </w:pPr>
+      <w:r>
+        <w:t>Felhasználó átlátható design változtatások</w:t>
+      </w:r>
+    </w:p>
+    <w:p>
+      <w:pPr>
+        <w:pStyle w:val="Listaszerbekezds"/>
+        <w:numPr>
+          <w:ilvl w:val="0"/>
+          <w:numId w:val="1"/>
+        </w:numPr>
+      </w:pPr>
+      <w:r>
         <w:lastRenderedPageBreak/>
-        <w:t>Tanár, diák barát felületnek megfelelő rendezés</w:t>
-      </w:r>
-    </w:p>
-    <w:p>
-      <w:pPr>
-        <w:pStyle w:val="Listaszerbekezds"/>
-        <w:numPr>
-          <w:ilvl w:val="0"/>
-          <w:numId w:val="1"/>
-        </w:numPr>
-      </w:pPr>
-      <w:r>
-        <w:t>Felhasználó átlátható design változtatások</w:t>
-      </w:r>
-    </w:p>
-    <w:p>
-      <w:pPr>
-        <w:pStyle w:val="Listaszerbekezds"/>
-        <w:numPr>
-          <w:ilvl w:val="0"/>
-          <w:numId w:val="1"/>
-        </w:numPr>
-      </w:pPr>
-      <w:r>
         <w:t>Egyeztetés</w:t>
       </w:r>
     </w:p>

</xml_diff>